<commit_message>
Add presentation and report
</commit_message>
<xml_diff>
--- a/Lab3/report/report.docx
+++ b/Lab3/report/report.docx
@@ -1081,17 +1081,6 @@
           <w:i/>
         </w:rPr>
         <w:t xml:space="preserve">Рис. 10. Изменение прав директории /home/guest</w:t>
-      </w:r>
-    </w:p>
-    <w:p>
-      <w:pPr>
-        <w:numPr>
-          <w:ilvl w:val="0"/>
-          <w:numId w:val="1000"/>
-        </w:numPr>
-      </w:pPr>
-      <w:r>
-        <w:t xml:space="preserve">Расширенные атрибуты увидеть не удалось - гостевому пользователю отказано в доступе.</w:t>
       </w:r>
     </w:p>
     <w:p>

</xml_diff>